<commit_message>
Inseridos os indicadores de supoerte a decisão 28-08-2017
</commit_message>
<xml_diff>
--- a/PROJETO COMPRA E ALUGA.docx
+++ b/PROJETO COMPRA E ALUGA.docx
@@ -4,6 +4,7 @@
   <w:body>
     <w:p>
       <w:pPr>
+        <w:spacing w:after="0"/>
         <w:jc w:val="center"/>
         <w:rPr>
           <w:b/>
@@ -60,8 +61,6 @@
         </w:rPr>
         <w:t xml:space="preserve">    Yuri</w:t>
       </w:r>
-      <w:bookmarkStart w:id="0" w:name="_GoBack"/>
-      <w:bookmarkEnd w:id="0"/>
     </w:p>
     <w:p>
       <w:pPr>
@@ -83,15 +82,17 @@
     </w:p>
     <w:p>
       <w:pPr>
-        <w:jc w:val="both"/>
-        <w:rPr>
-          <w:b/>
-          <w:sz w:val="28"/>
-        </w:rPr>
-      </w:pPr>
-    </w:p>
-    <w:p>
-      <w:pPr>
+        <w:spacing w:after="0"/>
+        <w:jc w:val="both"/>
+        <w:rPr>
+          <w:b/>
+          <w:sz w:val="28"/>
+        </w:rPr>
+      </w:pPr>
+    </w:p>
+    <w:p>
+      <w:pPr>
+        <w:spacing w:after="0"/>
         <w:jc w:val="both"/>
         <w:rPr>
           <w:b/>
@@ -108,6 +109,7 @@
     </w:p>
     <w:p>
       <w:pPr>
+        <w:spacing w:after="0"/>
         <w:jc w:val="both"/>
         <w:rPr>
           <w:sz w:val="28"/>
@@ -182,6 +184,7 @@
     </w:p>
     <w:p>
       <w:pPr>
+        <w:spacing w:after="0"/>
         <w:jc w:val="both"/>
         <w:rPr>
           <w:sz w:val="28"/>
@@ -233,6 +236,7 @@
     </w:p>
     <w:p>
       <w:pPr>
+        <w:spacing w:after="0"/>
         <w:ind w:firstLine="708"/>
         <w:jc w:val="both"/>
         <w:rPr>
@@ -302,6 +306,7 @@
     </w:p>
     <w:p>
       <w:pPr>
+        <w:spacing w:after="0"/>
         <w:ind w:firstLine="708"/>
         <w:jc w:val="both"/>
         <w:rPr>
@@ -519,6 +524,7 @@
     </w:p>
     <w:p>
       <w:pPr>
+        <w:spacing w:after="0"/>
         <w:ind w:firstLine="708"/>
         <w:jc w:val="both"/>
         <w:rPr>
@@ -534,6 +540,7 @@
     </w:p>
     <w:p>
       <w:pPr>
+        <w:spacing w:after="0"/>
         <w:ind w:firstLine="708"/>
         <w:jc w:val="both"/>
         <w:rPr>
@@ -544,31 +551,25 @@
         <w:rPr>
           <w:sz w:val="28"/>
         </w:rPr>
-        <w:t xml:space="preserve">O cliente pode também fazer uma compra ou alugar um determinado produto através de uma ligação telefônica, e deixar um pedido feito. Ele </w:t>
+        <w:t xml:space="preserve">O cliente pode também fazer uma compra ou alugar um determinado produto através de uma ligação telefônica, e deixar um pedido feito. Ele também tem a opção de preferência: Se ele vem pegar o produto na loja ou se ele prefere que o transporte da empresa leve o produto até a festa. Se </w:t>
+      </w:r>
+      <w:r>
+        <w:rPr>
+          <w:sz w:val="28"/>
+        </w:rPr>
+        <w:t xml:space="preserve">for a segunda opção, entrega a domicilio, </w:t>
+      </w:r>
+      <w:r>
+        <w:rPr>
+          <w:sz w:val="28"/>
+        </w:rPr>
+        <w:t xml:space="preserve">será cobrado uma taxa de </w:t>
       </w:r>
       <w:r>
         <w:rPr>
           <w:sz w:val="28"/>
         </w:rPr>
         <w:lastRenderedPageBreak/>
-        <w:t xml:space="preserve">também tem a opção de preferência: Se ele vem pegar o produto na loja ou se ele prefere que o transporte da empresa leve o produto até a festa. Se </w:t>
-      </w:r>
-      <w:r>
-        <w:rPr>
-          <w:sz w:val="28"/>
-        </w:rPr>
-        <w:t xml:space="preserve">for a segunda opção, entrega a domicilio, </w:t>
-      </w:r>
-      <w:r>
-        <w:rPr>
-          <w:sz w:val="28"/>
-        </w:rPr>
-        <w:t xml:space="preserve">será cobrado uma taxa de </w:t>
-      </w:r>
-      <w:r>
-        <w:rPr>
-          <w:sz w:val="28"/>
-        </w:rPr>
         <w:t>transporte de 2</w:t>
       </w:r>
       <w:r>
@@ -592,46 +593,7 @@
     </w:p>
     <w:p>
       <w:pPr>
-        <w:jc w:val="both"/>
-        <w:rPr>
-          <w:sz w:val="28"/>
-        </w:rPr>
-      </w:pPr>
-    </w:p>
-    <w:p>
-      <w:pPr>
-        <w:jc w:val="both"/>
-        <w:rPr>
-          <w:sz w:val="28"/>
-        </w:rPr>
-      </w:pPr>
-    </w:p>
-    <w:p>
-      <w:pPr>
-        <w:jc w:val="both"/>
-        <w:rPr>
-          <w:sz w:val="28"/>
-        </w:rPr>
-      </w:pPr>
-    </w:p>
-    <w:p>
-      <w:pPr>
-        <w:jc w:val="both"/>
-        <w:rPr>
-          <w:sz w:val="28"/>
-        </w:rPr>
-      </w:pPr>
-    </w:p>
-    <w:p>
-      <w:pPr>
-        <w:jc w:val="both"/>
-        <w:rPr>
-          <w:sz w:val="28"/>
-        </w:rPr>
-      </w:pPr>
-    </w:p>
-    <w:p>
-      <w:pPr>
+        <w:spacing w:after="0"/>
         <w:ind w:firstLine="708"/>
         <w:jc w:val="both"/>
         <w:rPr>
@@ -642,97 +604,1018 @@
         <w:rPr>
           <w:sz w:val="28"/>
         </w:rPr>
+        <w:t xml:space="preserve">Após levantamento de requisitos com a Gerência da Empresa, foram identificados os seguintes indicadores para </w:t>
+      </w:r>
+      <w:r>
+        <w:rPr>
+          <w:sz w:val="28"/>
+        </w:rPr>
+        <w:t xml:space="preserve">O </w:t>
+      </w:r>
+      <w:proofErr w:type="spellStart"/>
+      <w:r>
+        <w:rPr>
+          <w:sz w:val="28"/>
+        </w:rPr>
+        <w:t>prosesso</w:t>
+      </w:r>
+      <w:proofErr w:type="spellEnd"/>
+      <w:r>
+        <w:rPr>
+          <w:sz w:val="28"/>
+        </w:rPr>
+        <w:t xml:space="preserve"> de operação Financeira: </w:t>
+      </w:r>
+    </w:p>
+    <w:p>
+      <w:pPr>
+        <w:spacing w:after="0"/>
+        <w:ind w:firstLine="708"/>
+        <w:jc w:val="both"/>
+        <w:rPr>
+          <w:sz w:val="28"/>
+        </w:rPr>
+      </w:pPr>
+    </w:p>
+    <w:p>
+      <w:pPr>
+        <w:spacing w:after="0"/>
+        <w:ind w:firstLine="708"/>
+        <w:jc w:val="both"/>
+        <w:rPr>
+          <w:b/>
+          <w:color w:val="FF0000"/>
+          <w:sz w:val="28"/>
+        </w:rPr>
+      </w:pPr>
+      <w:r>
+        <w:rPr>
+          <w:b/>
+          <w:color w:val="FF0000"/>
+          <w:sz w:val="28"/>
+        </w:rPr>
+        <w:t xml:space="preserve">Ambiente de suporte a decisão: </w:t>
+      </w:r>
+    </w:p>
+    <w:p>
+      <w:pPr>
+        <w:pStyle w:val="PargrafodaLista"/>
+        <w:numPr>
+          <w:ilvl w:val="0"/>
+          <w:numId w:val="4"/>
+        </w:numPr>
+        <w:spacing w:after="0"/>
+        <w:jc w:val="both"/>
+        <w:rPr>
+          <w:b/>
+          <w:color w:val="FF0000"/>
+          <w:sz w:val="28"/>
+        </w:rPr>
+      </w:pPr>
+      <w:bookmarkStart w:id="0" w:name="_GoBack"/>
+      <w:r>
+        <w:rPr>
+          <w:b/>
+          <w:color w:val="FF0000"/>
+          <w:sz w:val="28"/>
+        </w:rPr>
+        <w:t>Quais os clientes que estão comprando determinados produtos?</w:t>
+      </w:r>
+    </w:p>
+    <w:p>
+      <w:pPr>
+        <w:pStyle w:val="PargrafodaLista"/>
+        <w:numPr>
+          <w:ilvl w:val="0"/>
+          <w:numId w:val="4"/>
+        </w:numPr>
+        <w:spacing w:after="0"/>
+        <w:jc w:val="both"/>
+        <w:rPr>
+          <w:b/>
+          <w:color w:val="FF0000"/>
+          <w:sz w:val="28"/>
+        </w:rPr>
+      </w:pPr>
+      <w:r>
+        <w:rPr>
+          <w:b/>
+          <w:color w:val="FF0000"/>
+          <w:sz w:val="28"/>
+        </w:rPr>
+        <w:t>Quais os clientes que estão alugando determinados produtos?</w:t>
+      </w:r>
+    </w:p>
+    <w:p>
+      <w:pPr>
+        <w:pStyle w:val="PargrafodaLista"/>
+        <w:numPr>
+          <w:ilvl w:val="0"/>
+          <w:numId w:val="4"/>
+        </w:numPr>
+        <w:spacing w:after="0"/>
+        <w:jc w:val="both"/>
+        <w:rPr>
+          <w:b/>
+          <w:color w:val="FF0000"/>
+          <w:sz w:val="28"/>
+        </w:rPr>
+      </w:pPr>
+      <w:r>
+        <w:rPr>
+          <w:b/>
+          <w:color w:val="FF0000"/>
+          <w:sz w:val="28"/>
+        </w:rPr>
+        <w:t>Quais os produtos da empresa?</w:t>
+      </w:r>
+    </w:p>
+    <w:p>
+      <w:pPr>
+        <w:pStyle w:val="PargrafodaLista"/>
+        <w:numPr>
+          <w:ilvl w:val="0"/>
+          <w:numId w:val="4"/>
+        </w:numPr>
+        <w:spacing w:after="0"/>
+        <w:jc w:val="both"/>
+        <w:rPr>
+          <w:b/>
+          <w:color w:val="FF0000"/>
+          <w:sz w:val="28"/>
+        </w:rPr>
+      </w:pPr>
+      <w:r>
+        <w:rPr>
+          <w:b/>
+          <w:color w:val="FF0000"/>
+          <w:sz w:val="28"/>
+        </w:rPr>
+        <w:t>Quais os produtos da empresa por categoria?</w:t>
+      </w:r>
+    </w:p>
+    <w:p>
+      <w:pPr>
+        <w:pStyle w:val="PargrafodaLista"/>
+        <w:numPr>
+          <w:ilvl w:val="0"/>
+          <w:numId w:val="4"/>
+        </w:numPr>
+        <w:spacing w:after="0"/>
+        <w:jc w:val="both"/>
+        <w:rPr>
+          <w:b/>
+          <w:color w:val="FF0000"/>
+          <w:sz w:val="28"/>
+        </w:rPr>
+      </w:pPr>
+      <w:r>
+        <w:rPr>
+          <w:b/>
+          <w:color w:val="FF0000"/>
+          <w:sz w:val="28"/>
+        </w:rPr>
+        <w:t>Quais os produtos comprados por período?</w:t>
+      </w:r>
+    </w:p>
+    <w:p>
+      <w:pPr>
+        <w:pStyle w:val="PargrafodaLista"/>
+        <w:numPr>
+          <w:ilvl w:val="0"/>
+          <w:numId w:val="4"/>
+        </w:numPr>
+        <w:spacing w:after="0"/>
+        <w:jc w:val="both"/>
+        <w:rPr>
+          <w:b/>
+          <w:color w:val="FF0000"/>
+          <w:sz w:val="28"/>
+        </w:rPr>
+      </w:pPr>
+      <w:r>
+        <w:rPr>
+          <w:b/>
+          <w:color w:val="FF0000"/>
+          <w:sz w:val="28"/>
+        </w:rPr>
+        <w:t>Quais os produtos comprados por categoria?</w:t>
+      </w:r>
+    </w:p>
+    <w:p>
+      <w:pPr>
+        <w:pStyle w:val="PargrafodaLista"/>
+        <w:numPr>
+          <w:ilvl w:val="0"/>
+          <w:numId w:val="4"/>
+        </w:numPr>
+        <w:spacing w:after="0"/>
+        <w:jc w:val="both"/>
+        <w:rPr>
+          <w:b/>
+          <w:color w:val="FF0000"/>
+          <w:sz w:val="28"/>
+        </w:rPr>
+      </w:pPr>
+      <w:r>
+        <w:rPr>
+          <w:b/>
+          <w:color w:val="FF0000"/>
+          <w:sz w:val="28"/>
+        </w:rPr>
+        <w:t>Quais os produtos Alugados por período?</w:t>
+      </w:r>
+    </w:p>
+    <w:p>
+      <w:pPr>
+        <w:pStyle w:val="PargrafodaLista"/>
+        <w:numPr>
+          <w:ilvl w:val="0"/>
+          <w:numId w:val="4"/>
+        </w:numPr>
+        <w:spacing w:after="0"/>
+        <w:jc w:val="both"/>
+        <w:rPr>
+          <w:b/>
+          <w:color w:val="FF0000"/>
+          <w:sz w:val="28"/>
+        </w:rPr>
+      </w:pPr>
+      <w:r>
+        <w:rPr>
+          <w:b/>
+          <w:color w:val="FF0000"/>
+          <w:sz w:val="28"/>
+        </w:rPr>
+        <w:t>Quais os produtos alugados por categoria?</w:t>
+      </w:r>
+    </w:p>
+    <w:p>
+      <w:pPr>
+        <w:pStyle w:val="PargrafodaLista"/>
+        <w:numPr>
+          <w:ilvl w:val="0"/>
+          <w:numId w:val="4"/>
+        </w:numPr>
+        <w:spacing w:after="0"/>
+        <w:jc w:val="both"/>
+        <w:rPr>
+          <w:b/>
+          <w:color w:val="FF0000"/>
+          <w:sz w:val="28"/>
+        </w:rPr>
+      </w:pPr>
+      <w:r>
+        <w:rPr>
+          <w:b/>
+          <w:color w:val="FF0000"/>
+          <w:sz w:val="28"/>
+        </w:rPr>
+        <w:t>Quais os clientes que compraram os produtos por categoria?</w:t>
+      </w:r>
+    </w:p>
+    <w:p>
+      <w:pPr>
+        <w:pStyle w:val="PargrafodaLista"/>
+        <w:numPr>
+          <w:ilvl w:val="0"/>
+          <w:numId w:val="4"/>
+        </w:numPr>
+        <w:spacing w:after="0"/>
+        <w:jc w:val="both"/>
+        <w:rPr>
+          <w:b/>
+          <w:color w:val="FF0000"/>
+          <w:sz w:val="28"/>
+        </w:rPr>
+      </w:pPr>
+      <w:r>
+        <w:rPr>
+          <w:b/>
+          <w:color w:val="FF0000"/>
+          <w:sz w:val="28"/>
+        </w:rPr>
+        <w:t>Quais os clientes que compraram os produtos por período?</w:t>
+      </w:r>
+    </w:p>
+    <w:p>
+      <w:pPr>
+        <w:pStyle w:val="PargrafodaLista"/>
+        <w:numPr>
+          <w:ilvl w:val="0"/>
+          <w:numId w:val="4"/>
+        </w:numPr>
+        <w:spacing w:after="0"/>
+        <w:jc w:val="both"/>
+        <w:rPr>
+          <w:b/>
+          <w:color w:val="FF0000"/>
+          <w:sz w:val="28"/>
+        </w:rPr>
+      </w:pPr>
+      <w:r>
+        <w:rPr>
+          <w:b/>
+          <w:color w:val="FF0000"/>
+          <w:sz w:val="28"/>
+        </w:rPr>
+        <w:t>Quais os clientes que alugaram os produtos por categoria?</w:t>
+      </w:r>
+    </w:p>
+    <w:p>
+      <w:pPr>
+        <w:pStyle w:val="PargrafodaLista"/>
+        <w:numPr>
+          <w:ilvl w:val="0"/>
+          <w:numId w:val="4"/>
+        </w:numPr>
+        <w:spacing w:after="0"/>
+        <w:jc w:val="both"/>
+        <w:rPr>
+          <w:b/>
+          <w:color w:val="FF0000"/>
+          <w:sz w:val="28"/>
+        </w:rPr>
+      </w:pPr>
+      <w:r>
+        <w:rPr>
+          <w:b/>
+          <w:color w:val="FF0000"/>
+          <w:sz w:val="28"/>
+        </w:rPr>
+        <w:t xml:space="preserve">Quais os clientes </w:t>
+      </w:r>
+      <w:r>
+        <w:rPr>
+          <w:b/>
+          <w:color w:val="FF0000"/>
+          <w:sz w:val="28"/>
+        </w:rPr>
+        <w:t>que alugaram os produtos por período</w:t>
+      </w:r>
+      <w:r>
+        <w:rPr>
+          <w:b/>
+          <w:color w:val="FF0000"/>
+          <w:sz w:val="28"/>
+        </w:rPr>
+        <w:t>?</w:t>
+      </w:r>
+    </w:p>
+    <w:p>
+      <w:pPr>
+        <w:pStyle w:val="PargrafodaLista"/>
+        <w:numPr>
+          <w:ilvl w:val="0"/>
+          <w:numId w:val="4"/>
+        </w:numPr>
+        <w:spacing w:after="0"/>
+        <w:jc w:val="both"/>
+        <w:rPr>
+          <w:b/>
+          <w:color w:val="FF0000"/>
+          <w:sz w:val="28"/>
+        </w:rPr>
+      </w:pPr>
+      <w:r>
+        <w:rPr>
+          <w:b/>
+          <w:color w:val="FF0000"/>
+          <w:sz w:val="28"/>
+        </w:rPr>
+        <w:t>Quais produtos vendem mais?</w:t>
+      </w:r>
+    </w:p>
+    <w:p>
+      <w:pPr>
+        <w:pStyle w:val="PargrafodaLista"/>
+        <w:numPr>
+          <w:ilvl w:val="0"/>
+          <w:numId w:val="4"/>
+        </w:numPr>
+        <w:spacing w:after="0"/>
+        <w:jc w:val="both"/>
+        <w:rPr>
+          <w:b/>
+          <w:color w:val="FF0000"/>
+          <w:sz w:val="28"/>
+        </w:rPr>
+      </w:pPr>
+      <w:r>
+        <w:rPr>
+          <w:b/>
+          <w:color w:val="FF0000"/>
+          <w:sz w:val="28"/>
+        </w:rPr>
+        <w:t>Quais produtos vendem menos?</w:t>
+      </w:r>
+    </w:p>
+    <w:p>
+      <w:pPr>
+        <w:pStyle w:val="PargrafodaLista"/>
+        <w:numPr>
+          <w:ilvl w:val="0"/>
+          <w:numId w:val="4"/>
+        </w:numPr>
+        <w:spacing w:after="0"/>
+        <w:jc w:val="both"/>
+        <w:rPr>
+          <w:b/>
+          <w:color w:val="FF0000"/>
+          <w:sz w:val="28"/>
+        </w:rPr>
+      </w:pPr>
+      <w:r>
+        <w:rPr>
+          <w:b/>
+          <w:color w:val="FF0000"/>
+          <w:sz w:val="28"/>
+        </w:rPr>
+        <w:t>Quais clientes compram mais?</w:t>
+      </w:r>
+    </w:p>
+    <w:p>
+      <w:pPr>
+        <w:pStyle w:val="PargrafodaLista"/>
+        <w:numPr>
+          <w:ilvl w:val="0"/>
+          <w:numId w:val="4"/>
+        </w:numPr>
+        <w:spacing w:after="0"/>
+        <w:jc w:val="both"/>
+        <w:rPr>
+          <w:b/>
+          <w:color w:val="FF0000"/>
+          <w:sz w:val="28"/>
+        </w:rPr>
+      </w:pPr>
+      <w:r>
+        <w:rPr>
+          <w:b/>
+          <w:color w:val="FF0000"/>
+          <w:sz w:val="28"/>
+        </w:rPr>
+        <w:t>Quais clientes compram menos?</w:t>
+      </w:r>
+    </w:p>
+    <w:p>
+      <w:pPr>
+        <w:pStyle w:val="PargrafodaLista"/>
+        <w:numPr>
+          <w:ilvl w:val="0"/>
+          <w:numId w:val="4"/>
+        </w:numPr>
+        <w:spacing w:after="0"/>
+        <w:jc w:val="both"/>
+        <w:rPr>
+          <w:b/>
+          <w:color w:val="FF0000"/>
+          <w:sz w:val="28"/>
+        </w:rPr>
+      </w:pPr>
+      <w:r>
+        <w:rPr>
+          <w:b/>
+          <w:color w:val="FF0000"/>
+          <w:sz w:val="28"/>
+        </w:rPr>
+        <w:t>Qual a quantidade</w:t>
+      </w:r>
+      <w:r>
+        <w:rPr>
+          <w:b/>
+          <w:color w:val="FF0000"/>
+          <w:sz w:val="28"/>
+        </w:rPr>
+        <w:t xml:space="preserve"> total</w:t>
+      </w:r>
+      <w:r>
+        <w:rPr>
+          <w:b/>
+          <w:color w:val="FF0000"/>
+          <w:sz w:val="28"/>
+        </w:rPr>
+        <w:t xml:space="preserve"> de pedidos feitos?</w:t>
+      </w:r>
+    </w:p>
+    <w:p>
+      <w:pPr>
+        <w:pStyle w:val="PargrafodaLista"/>
+        <w:numPr>
+          <w:ilvl w:val="0"/>
+          <w:numId w:val="4"/>
+        </w:numPr>
+        <w:spacing w:after="0"/>
+        <w:jc w:val="both"/>
+        <w:rPr>
+          <w:b/>
+          <w:color w:val="FF0000"/>
+          <w:sz w:val="28"/>
+        </w:rPr>
+      </w:pPr>
+      <w:r>
+        <w:rPr>
+          <w:b/>
+          <w:color w:val="FF0000"/>
+          <w:sz w:val="28"/>
+        </w:rPr>
+        <w:t xml:space="preserve">Qual a quantidade de pedidos feitos por </w:t>
+      </w:r>
+      <w:r>
+        <w:rPr>
+          <w:b/>
+          <w:color w:val="FF0000"/>
+          <w:sz w:val="28"/>
+        </w:rPr>
+        <w:t>período</w:t>
+      </w:r>
+      <w:r>
+        <w:rPr>
+          <w:b/>
+          <w:color w:val="FF0000"/>
+          <w:sz w:val="28"/>
+        </w:rPr>
+        <w:t xml:space="preserve">? </w:t>
+      </w:r>
+    </w:p>
+    <w:p>
+      <w:pPr>
+        <w:pStyle w:val="PargrafodaLista"/>
+        <w:numPr>
+          <w:ilvl w:val="0"/>
+          <w:numId w:val="4"/>
+        </w:numPr>
+        <w:spacing w:after="0"/>
+        <w:jc w:val="both"/>
+        <w:rPr>
+          <w:b/>
+          <w:color w:val="FF0000"/>
+          <w:sz w:val="28"/>
+        </w:rPr>
+      </w:pPr>
+      <w:r>
+        <w:rPr>
+          <w:b/>
+          <w:color w:val="FF0000"/>
+          <w:sz w:val="28"/>
+        </w:rPr>
+        <w:t>Qual o faturamento total da empresa?</w:t>
+      </w:r>
+    </w:p>
+    <w:p>
+      <w:pPr>
+        <w:pStyle w:val="PargrafodaLista"/>
+        <w:numPr>
+          <w:ilvl w:val="0"/>
+          <w:numId w:val="4"/>
+        </w:numPr>
+        <w:spacing w:after="0"/>
+        <w:jc w:val="both"/>
+        <w:rPr>
+          <w:b/>
+          <w:color w:val="FF0000"/>
+          <w:sz w:val="28"/>
+        </w:rPr>
+      </w:pPr>
+      <w:r>
+        <w:rPr>
+          <w:b/>
+          <w:color w:val="FF0000"/>
+          <w:sz w:val="28"/>
+        </w:rPr>
+        <w:t>Qual o faturamento por mês da empesa?</w:t>
+      </w:r>
+    </w:p>
+    <w:p>
+      <w:pPr>
+        <w:pStyle w:val="PargrafodaLista"/>
+        <w:numPr>
+          <w:ilvl w:val="0"/>
+          <w:numId w:val="4"/>
+        </w:numPr>
+        <w:spacing w:after="0"/>
+        <w:jc w:val="both"/>
+        <w:rPr>
+          <w:b/>
+          <w:color w:val="FF0000"/>
+          <w:sz w:val="28"/>
+        </w:rPr>
+      </w:pPr>
+      <w:r>
+        <w:rPr>
+          <w:b/>
+          <w:color w:val="FF0000"/>
+          <w:sz w:val="28"/>
+        </w:rPr>
+        <w:t>Quantos clientes são cadastrados por mês?</w:t>
+      </w:r>
+    </w:p>
+    <w:p>
+      <w:pPr>
+        <w:pStyle w:val="PargrafodaLista"/>
+        <w:numPr>
+          <w:ilvl w:val="0"/>
+          <w:numId w:val="4"/>
+        </w:numPr>
+        <w:spacing w:after="0"/>
+        <w:jc w:val="both"/>
+        <w:rPr>
+          <w:b/>
+          <w:color w:val="FF0000"/>
+          <w:sz w:val="28"/>
+        </w:rPr>
+      </w:pPr>
+      <w:r>
+        <w:rPr>
+          <w:b/>
+          <w:color w:val="FF0000"/>
+          <w:sz w:val="28"/>
+        </w:rPr>
+        <w:t xml:space="preserve">Quantos produtos </w:t>
+      </w:r>
+      <w:r>
+        <w:rPr>
+          <w:b/>
+          <w:color w:val="FF0000"/>
+          <w:sz w:val="28"/>
+        </w:rPr>
+        <w:t xml:space="preserve">alugados </w:t>
+      </w:r>
+      <w:r>
+        <w:rPr>
+          <w:b/>
+          <w:color w:val="FF0000"/>
+          <w:sz w:val="28"/>
+        </w:rPr>
+        <w:t xml:space="preserve">foram danificados, por </w:t>
+      </w:r>
+      <w:proofErr w:type="spellStart"/>
+      <w:r>
+        <w:rPr>
+          <w:b/>
+          <w:color w:val="FF0000"/>
+          <w:sz w:val="28"/>
+        </w:rPr>
+        <w:t>mes</w:t>
+      </w:r>
+      <w:proofErr w:type="spellEnd"/>
+      <w:r>
+        <w:rPr>
+          <w:b/>
+          <w:color w:val="FF0000"/>
+          <w:sz w:val="28"/>
+        </w:rPr>
+        <w:t>?</w:t>
+      </w:r>
+    </w:p>
+    <w:p>
+      <w:pPr>
+        <w:pStyle w:val="PargrafodaLista"/>
+        <w:numPr>
+          <w:ilvl w:val="0"/>
+          <w:numId w:val="4"/>
+        </w:numPr>
+        <w:spacing w:after="0"/>
+        <w:jc w:val="both"/>
+        <w:rPr>
+          <w:b/>
+          <w:color w:val="FF0000"/>
+          <w:sz w:val="28"/>
+        </w:rPr>
+      </w:pPr>
+      <w:r>
+        <w:rPr>
+          <w:b/>
+          <w:color w:val="FF0000"/>
+          <w:sz w:val="28"/>
+        </w:rPr>
+        <w:t>Quais os clientes que danificaram os produtos alugados?</w:t>
+      </w:r>
+    </w:p>
+    <w:p>
+      <w:pPr>
+        <w:pStyle w:val="PargrafodaLista"/>
+        <w:numPr>
+          <w:ilvl w:val="0"/>
+          <w:numId w:val="4"/>
+        </w:numPr>
+        <w:spacing w:after="0"/>
+        <w:jc w:val="both"/>
+        <w:rPr>
+          <w:b/>
+          <w:color w:val="FF0000"/>
+          <w:sz w:val="28"/>
+        </w:rPr>
+      </w:pPr>
+      <w:r>
+        <w:rPr>
+          <w:b/>
+          <w:color w:val="FF0000"/>
+          <w:sz w:val="28"/>
+        </w:rPr>
+        <w:t>Quais os clientes que atrasaram na devolução dos produtos alugados?</w:t>
+      </w:r>
+    </w:p>
+    <w:p>
+      <w:pPr>
+        <w:pStyle w:val="PargrafodaLista"/>
+        <w:numPr>
+          <w:ilvl w:val="0"/>
+          <w:numId w:val="4"/>
+        </w:numPr>
+        <w:spacing w:after="0"/>
+        <w:jc w:val="both"/>
+        <w:rPr>
+          <w:b/>
+          <w:color w:val="FF0000"/>
+          <w:sz w:val="28"/>
+        </w:rPr>
+      </w:pPr>
+      <w:r>
+        <w:rPr>
+          <w:b/>
+          <w:color w:val="FF0000"/>
+          <w:sz w:val="28"/>
+        </w:rPr>
+        <w:t>Qual a quantidade total de produtos na empresa?</w:t>
+      </w:r>
+    </w:p>
+    <w:p>
+      <w:pPr>
+        <w:pStyle w:val="PargrafodaLista"/>
+        <w:numPr>
+          <w:ilvl w:val="0"/>
+          <w:numId w:val="4"/>
+        </w:numPr>
+        <w:spacing w:after="0"/>
+        <w:jc w:val="both"/>
+        <w:rPr>
+          <w:b/>
+          <w:color w:val="FF0000"/>
+          <w:sz w:val="28"/>
+        </w:rPr>
+      </w:pPr>
+      <w:r>
+        <w:rPr>
+          <w:b/>
+          <w:color w:val="FF0000"/>
+          <w:sz w:val="28"/>
+        </w:rPr>
+        <w:t>Quais os tipos de preferencias que os clientes têm?</w:t>
+      </w:r>
+    </w:p>
+    <w:p>
+      <w:pPr>
+        <w:pStyle w:val="PargrafodaLista"/>
+        <w:numPr>
+          <w:ilvl w:val="0"/>
+          <w:numId w:val="4"/>
+        </w:numPr>
+        <w:spacing w:after="0"/>
+        <w:jc w:val="both"/>
+        <w:rPr>
+          <w:b/>
+          <w:color w:val="FF0000"/>
+          <w:sz w:val="28"/>
+        </w:rPr>
+      </w:pPr>
+      <w:r>
+        <w:rPr>
+          <w:b/>
+          <w:color w:val="FF0000"/>
+          <w:sz w:val="28"/>
+        </w:rPr>
+        <w:t xml:space="preserve">Quais </w:t>
+      </w:r>
+      <w:proofErr w:type="gramStart"/>
+      <w:r>
+        <w:rPr>
+          <w:b/>
+          <w:color w:val="FF0000"/>
+          <w:sz w:val="28"/>
+        </w:rPr>
+        <w:t xml:space="preserve">os clientes que fizeram pedido com a </w:t>
+      </w:r>
+      <w:proofErr w:type="spellStart"/>
+      <w:r>
+        <w:rPr>
+          <w:b/>
+          <w:color w:val="FF0000"/>
+          <w:sz w:val="28"/>
+        </w:rPr>
+        <w:t>preferencia</w:t>
+      </w:r>
+      <w:proofErr w:type="spellEnd"/>
+      <w:proofErr w:type="gramEnd"/>
+      <w:r>
+        <w:rPr>
+          <w:b/>
+          <w:color w:val="FF0000"/>
+          <w:sz w:val="28"/>
+        </w:rPr>
+        <w:t xml:space="preserve"> de entrega a domicilio?</w:t>
+      </w:r>
+    </w:p>
+    <w:p>
+      <w:pPr>
+        <w:pStyle w:val="PargrafodaLista"/>
+        <w:numPr>
+          <w:ilvl w:val="0"/>
+          <w:numId w:val="4"/>
+        </w:numPr>
+        <w:spacing w:after="0"/>
+        <w:jc w:val="both"/>
+        <w:rPr>
+          <w:b/>
+          <w:color w:val="FF0000"/>
+          <w:sz w:val="28"/>
+        </w:rPr>
+      </w:pPr>
+      <w:r>
+        <w:rPr>
+          <w:b/>
+          <w:color w:val="FF0000"/>
+          <w:sz w:val="28"/>
+        </w:rPr>
+        <w:lastRenderedPageBreak/>
+        <w:t xml:space="preserve">Quais </w:t>
+      </w:r>
+      <w:proofErr w:type="gramStart"/>
+      <w:r>
+        <w:rPr>
+          <w:b/>
+          <w:color w:val="FF0000"/>
+          <w:sz w:val="28"/>
+        </w:rPr>
+        <w:t xml:space="preserve">os clientes que fizeram pedido com a </w:t>
+      </w:r>
+      <w:proofErr w:type="spellStart"/>
+      <w:r>
+        <w:rPr>
+          <w:b/>
+          <w:color w:val="FF0000"/>
+          <w:sz w:val="28"/>
+        </w:rPr>
+        <w:t>pre</w:t>
+      </w:r>
+      <w:r>
+        <w:rPr>
+          <w:b/>
+          <w:color w:val="FF0000"/>
+          <w:sz w:val="28"/>
+        </w:rPr>
+        <w:t>ferencia</w:t>
+      </w:r>
+      <w:proofErr w:type="spellEnd"/>
+      <w:proofErr w:type="gramEnd"/>
+      <w:r>
+        <w:rPr>
+          <w:b/>
+          <w:color w:val="FF0000"/>
+          <w:sz w:val="28"/>
+        </w:rPr>
+        <w:t xml:space="preserve"> de pegar na loja</w:t>
+      </w:r>
+      <w:r>
+        <w:rPr>
+          <w:b/>
+          <w:color w:val="FF0000"/>
+          <w:sz w:val="28"/>
+        </w:rPr>
+        <w:t>?</w:t>
+      </w:r>
+    </w:p>
+    <w:p>
+      <w:pPr>
+        <w:pStyle w:val="PargrafodaLista"/>
+        <w:numPr>
+          <w:ilvl w:val="0"/>
+          <w:numId w:val="4"/>
+        </w:numPr>
+        <w:spacing w:after="0"/>
+        <w:jc w:val="both"/>
+        <w:rPr>
+          <w:b/>
+          <w:color w:val="FF0000"/>
+          <w:sz w:val="28"/>
+        </w:rPr>
+      </w:pPr>
+      <w:r>
+        <w:rPr>
+          <w:b/>
+          <w:color w:val="FF0000"/>
+          <w:sz w:val="28"/>
+        </w:rPr>
+        <w:t>Quantos vendedores existem na loja?</w:t>
+      </w:r>
+    </w:p>
+    <w:p>
+      <w:pPr>
+        <w:pStyle w:val="PargrafodaLista"/>
+        <w:numPr>
+          <w:ilvl w:val="0"/>
+          <w:numId w:val="4"/>
+        </w:numPr>
+        <w:spacing w:after="0"/>
+        <w:jc w:val="both"/>
+        <w:rPr>
+          <w:b/>
+          <w:color w:val="FF0000"/>
+          <w:sz w:val="28"/>
+        </w:rPr>
+      </w:pPr>
+      <w:r>
+        <w:rPr>
+          <w:b/>
+          <w:color w:val="FF0000"/>
+          <w:sz w:val="28"/>
+        </w:rPr>
+        <w:t xml:space="preserve">Quais são os valores </w:t>
+      </w:r>
+      <w:r>
+        <w:rPr>
+          <w:b/>
+          <w:color w:val="FF0000"/>
+          <w:sz w:val="28"/>
+        </w:rPr>
+        <w:t>por cada produto na loja?</w:t>
+      </w:r>
+    </w:p>
+    <w:p>
+      <w:pPr>
+        <w:pStyle w:val="PargrafodaLista"/>
+        <w:numPr>
+          <w:ilvl w:val="0"/>
+          <w:numId w:val="4"/>
+        </w:numPr>
+        <w:spacing w:after="0"/>
+        <w:jc w:val="both"/>
+        <w:rPr>
+          <w:b/>
+          <w:color w:val="FF0000"/>
+          <w:sz w:val="28"/>
+        </w:rPr>
+      </w:pPr>
+      <w:r>
+        <w:rPr>
+          <w:b/>
+          <w:color w:val="FF0000"/>
+          <w:sz w:val="28"/>
+        </w:rPr>
+        <w:t xml:space="preserve">Quanto a empresa fatura por mês? </w:t>
+      </w:r>
+    </w:p>
+    <w:bookmarkEnd w:id="0"/>
+    <w:p>
+      <w:pPr>
+        <w:spacing w:after="0"/>
+        <w:jc w:val="both"/>
+        <w:rPr>
+          <w:sz w:val="28"/>
+        </w:rPr>
+      </w:pPr>
+    </w:p>
+    <w:p>
+      <w:pPr>
+        <w:spacing w:after="0"/>
+        <w:jc w:val="both"/>
+        <w:rPr>
+          <w:sz w:val="28"/>
+        </w:rPr>
+      </w:pPr>
+    </w:p>
+    <w:p>
+      <w:pPr>
+        <w:spacing w:after="0"/>
+        <w:jc w:val="both"/>
+        <w:rPr>
+          <w:sz w:val="28"/>
+        </w:rPr>
+      </w:pPr>
+    </w:p>
+    <w:p>
+      <w:pPr>
+        <w:spacing w:after="0"/>
+        <w:jc w:val="both"/>
+        <w:rPr>
+          <w:sz w:val="28"/>
+        </w:rPr>
+      </w:pPr>
+    </w:p>
+    <w:p>
+      <w:pPr>
+        <w:spacing w:after="0"/>
+        <w:ind w:firstLine="708"/>
+        <w:jc w:val="both"/>
+        <w:rPr>
+          <w:sz w:val="28"/>
+        </w:rPr>
+      </w:pPr>
+      <w:r>
+        <w:rPr>
+          <w:sz w:val="28"/>
+        </w:rPr>
         <w:t>https://msdn.microsoft.com/pt-br/library/cc518031.aspx</w:t>
-      </w:r>
-    </w:p>
-    <w:p>
-      <w:pPr>
-        <w:jc w:val="both"/>
-        <w:rPr>
-          <w:sz w:val="28"/>
-        </w:rPr>
-      </w:pPr>
-    </w:p>
-    <w:p>
-      <w:pPr>
-        <w:jc w:val="both"/>
-        <w:rPr>
-          <w:sz w:val="28"/>
-        </w:rPr>
-      </w:pPr>
-    </w:p>
-    <w:p>
-      <w:pPr>
-        <w:jc w:val="both"/>
-        <w:rPr>
-          <w:sz w:val="28"/>
-        </w:rPr>
-      </w:pPr>
-    </w:p>
-    <w:p>
-      <w:pPr>
-        <w:jc w:val="both"/>
-        <w:rPr>
-          <w:sz w:val="28"/>
-        </w:rPr>
-      </w:pPr>
-    </w:p>
-    <w:p>
-      <w:pPr>
-        <w:jc w:val="both"/>
-        <w:rPr>
-          <w:sz w:val="28"/>
-        </w:rPr>
-      </w:pPr>
-    </w:p>
-    <w:p>
-      <w:pPr>
-        <w:jc w:val="both"/>
-        <w:rPr>
-          <w:sz w:val="28"/>
-        </w:rPr>
-      </w:pPr>
-    </w:p>
-    <w:p>
-      <w:pPr>
-        <w:jc w:val="both"/>
-        <w:rPr>
-          <w:sz w:val="28"/>
-        </w:rPr>
-      </w:pPr>
-    </w:p>
-    <w:p>
-      <w:pPr>
-        <w:jc w:val="both"/>
-        <w:rPr>
-          <w:sz w:val="28"/>
-        </w:rPr>
-      </w:pPr>
-      <w:r>
-        <w:rPr>
-          <w:sz w:val="28"/>
-        </w:rPr>
-        <w:t>Eu preciso de um ambiente de suporte a decisão</w:t>
-      </w:r>
-      <w:r>
-        <w:rPr>
-          <w:sz w:val="28"/>
-        </w:rPr>
-        <w:t>: (</w:t>
-      </w:r>
-      <w:proofErr w:type="spellStart"/>
-      <w:r>
-        <w:rPr>
-          <w:sz w:val="28"/>
-        </w:rPr>
-        <w:t>relatorios</w:t>
-      </w:r>
-      <w:proofErr w:type="spellEnd"/>
-      <w:r>
-        <w:rPr>
-          <w:sz w:val="28"/>
-        </w:rPr>
-        <w:t>)</w:t>
       </w:r>
     </w:p>
     <w:sectPr>
@@ -743,6 +1626,373 @@
     </w:sectPr>
   </w:body>
 </w:document>
+</file>
+
+<file path=word/numbering.xml><?xml version="1.0" encoding="utf-8"?>
+<w:numbering xmlns:wpc="http://schemas.microsoft.com/office/word/2010/wordprocessingCanvas" xmlns:mc="http://schemas.openxmlformats.org/markup-compatibility/2006" xmlns:o="urn:schemas-microsoft-com:office:office" xmlns:r="http://schemas.openxmlformats.org/officeDocument/2006/relationships" xmlns:m="http://schemas.openxmlformats.org/officeDocument/2006/math" xmlns:v="urn:schemas-microsoft-com:vml" xmlns:wp14="http://schemas.microsoft.com/office/word/2010/wordprocessingDrawing" xmlns:wp="http://schemas.openxmlformats.org/drawingml/2006/wordprocessingDrawing" xmlns:w10="urn:schemas-microsoft-com:office:word" xmlns:w="http://schemas.openxmlformats.org/wordprocessingml/2006/main" xmlns:w14="http://schemas.microsoft.com/office/word/2010/wordml" xmlns:w15="http://schemas.microsoft.com/office/word/2012/wordml" xmlns:wpg="http://schemas.microsoft.com/office/word/2010/wordprocessingGroup" xmlns:wpi="http://schemas.microsoft.com/office/word/2010/wordprocessingInk" xmlns:wne="http://schemas.microsoft.com/office/word/2006/wordml" xmlns:wps="http://schemas.microsoft.com/office/word/2010/wordprocessingShape" mc:Ignorable="w14 w15 wp14">
+  <w:abstractNum w:abstractNumId="0" w15:restartNumberingAfterBreak="0">
+    <w:nsid w:val="03074DFC"/>
+    <w:multiLevelType w:val="hybridMultilevel"/>
+    <w:tmpl w:val="1E9C8AF6"/>
+    <w:lvl w:ilvl="0" w:tplc="04160017">
+      <w:start w:val="1"/>
+      <w:numFmt w:val="lowerLetter"/>
+      <w:lvlText w:val="%1)"/>
+      <w:lvlJc w:val="left"/>
+      <w:pPr>
+        <w:ind w:left="1428" w:hanging="360"/>
+      </w:pPr>
+    </w:lvl>
+    <w:lvl w:ilvl="1" w:tplc="04160019" w:tentative="1">
+      <w:start w:val="1"/>
+      <w:numFmt w:val="lowerLetter"/>
+      <w:lvlText w:val="%2."/>
+      <w:lvlJc w:val="left"/>
+      <w:pPr>
+        <w:ind w:left="2148" w:hanging="360"/>
+      </w:pPr>
+    </w:lvl>
+    <w:lvl w:ilvl="2" w:tplc="0416001B" w:tentative="1">
+      <w:start w:val="1"/>
+      <w:numFmt w:val="lowerRoman"/>
+      <w:lvlText w:val="%3."/>
+      <w:lvlJc w:val="right"/>
+      <w:pPr>
+        <w:ind w:left="2868" w:hanging="180"/>
+      </w:pPr>
+    </w:lvl>
+    <w:lvl w:ilvl="3" w:tplc="0416000F" w:tentative="1">
+      <w:start w:val="1"/>
+      <w:numFmt w:val="decimal"/>
+      <w:lvlText w:val="%4."/>
+      <w:lvlJc w:val="left"/>
+      <w:pPr>
+        <w:ind w:left="3588" w:hanging="360"/>
+      </w:pPr>
+    </w:lvl>
+    <w:lvl w:ilvl="4" w:tplc="04160019" w:tentative="1">
+      <w:start w:val="1"/>
+      <w:numFmt w:val="lowerLetter"/>
+      <w:lvlText w:val="%5."/>
+      <w:lvlJc w:val="left"/>
+      <w:pPr>
+        <w:ind w:left="4308" w:hanging="360"/>
+      </w:pPr>
+    </w:lvl>
+    <w:lvl w:ilvl="5" w:tplc="0416001B" w:tentative="1">
+      <w:start w:val="1"/>
+      <w:numFmt w:val="lowerRoman"/>
+      <w:lvlText w:val="%6."/>
+      <w:lvlJc w:val="right"/>
+      <w:pPr>
+        <w:ind w:left="5028" w:hanging="180"/>
+      </w:pPr>
+    </w:lvl>
+    <w:lvl w:ilvl="6" w:tplc="0416000F" w:tentative="1">
+      <w:start w:val="1"/>
+      <w:numFmt w:val="decimal"/>
+      <w:lvlText w:val="%7."/>
+      <w:lvlJc w:val="left"/>
+      <w:pPr>
+        <w:ind w:left="5748" w:hanging="360"/>
+      </w:pPr>
+    </w:lvl>
+    <w:lvl w:ilvl="7" w:tplc="04160019" w:tentative="1">
+      <w:start w:val="1"/>
+      <w:numFmt w:val="lowerLetter"/>
+      <w:lvlText w:val="%8."/>
+      <w:lvlJc w:val="left"/>
+      <w:pPr>
+        <w:ind w:left="6468" w:hanging="360"/>
+      </w:pPr>
+    </w:lvl>
+    <w:lvl w:ilvl="8" w:tplc="0416001B" w:tentative="1">
+      <w:start w:val="1"/>
+      <w:numFmt w:val="lowerRoman"/>
+      <w:lvlText w:val="%9."/>
+      <w:lvlJc w:val="right"/>
+      <w:pPr>
+        <w:ind w:left="7188" w:hanging="180"/>
+      </w:pPr>
+    </w:lvl>
+  </w:abstractNum>
+  <w:abstractNum w:abstractNumId="1" w15:restartNumberingAfterBreak="0">
+    <w:nsid w:val="216C5DC2"/>
+    <w:multiLevelType w:val="hybridMultilevel"/>
+    <w:tmpl w:val="0AC440A2"/>
+    <w:lvl w:ilvl="0" w:tplc="E06C20C2">
+      <w:start w:val="1"/>
+      <w:numFmt w:val="lowerLetter"/>
+      <w:lvlText w:val="%1)"/>
+      <w:lvlJc w:val="left"/>
+      <w:pPr>
+        <w:ind w:left="1068" w:hanging="360"/>
+      </w:pPr>
+      <w:rPr>
+        <w:rFonts w:hint="default"/>
+      </w:rPr>
+    </w:lvl>
+    <w:lvl w:ilvl="1" w:tplc="04160019" w:tentative="1">
+      <w:start w:val="1"/>
+      <w:numFmt w:val="lowerLetter"/>
+      <w:lvlText w:val="%2."/>
+      <w:lvlJc w:val="left"/>
+      <w:pPr>
+        <w:ind w:left="1788" w:hanging="360"/>
+      </w:pPr>
+    </w:lvl>
+    <w:lvl w:ilvl="2" w:tplc="0416001B" w:tentative="1">
+      <w:start w:val="1"/>
+      <w:numFmt w:val="lowerRoman"/>
+      <w:lvlText w:val="%3."/>
+      <w:lvlJc w:val="right"/>
+      <w:pPr>
+        <w:ind w:left="2508" w:hanging="180"/>
+      </w:pPr>
+    </w:lvl>
+    <w:lvl w:ilvl="3" w:tplc="0416000F" w:tentative="1">
+      <w:start w:val="1"/>
+      <w:numFmt w:val="decimal"/>
+      <w:lvlText w:val="%4."/>
+      <w:lvlJc w:val="left"/>
+      <w:pPr>
+        <w:ind w:left="3228" w:hanging="360"/>
+      </w:pPr>
+    </w:lvl>
+    <w:lvl w:ilvl="4" w:tplc="04160019" w:tentative="1">
+      <w:start w:val="1"/>
+      <w:numFmt w:val="lowerLetter"/>
+      <w:lvlText w:val="%5."/>
+      <w:lvlJc w:val="left"/>
+      <w:pPr>
+        <w:ind w:left="3948" w:hanging="360"/>
+      </w:pPr>
+    </w:lvl>
+    <w:lvl w:ilvl="5" w:tplc="0416001B" w:tentative="1">
+      <w:start w:val="1"/>
+      <w:numFmt w:val="lowerRoman"/>
+      <w:lvlText w:val="%6."/>
+      <w:lvlJc w:val="right"/>
+      <w:pPr>
+        <w:ind w:left="4668" w:hanging="180"/>
+      </w:pPr>
+    </w:lvl>
+    <w:lvl w:ilvl="6" w:tplc="0416000F" w:tentative="1">
+      <w:start w:val="1"/>
+      <w:numFmt w:val="decimal"/>
+      <w:lvlText w:val="%7."/>
+      <w:lvlJc w:val="left"/>
+      <w:pPr>
+        <w:ind w:left="5388" w:hanging="360"/>
+      </w:pPr>
+    </w:lvl>
+    <w:lvl w:ilvl="7" w:tplc="04160019" w:tentative="1">
+      <w:start w:val="1"/>
+      <w:numFmt w:val="lowerLetter"/>
+      <w:lvlText w:val="%8."/>
+      <w:lvlJc w:val="left"/>
+      <w:pPr>
+        <w:ind w:left="6108" w:hanging="360"/>
+      </w:pPr>
+    </w:lvl>
+    <w:lvl w:ilvl="8" w:tplc="0416001B" w:tentative="1">
+      <w:start w:val="1"/>
+      <w:numFmt w:val="lowerRoman"/>
+      <w:lvlText w:val="%9."/>
+      <w:lvlJc w:val="right"/>
+      <w:pPr>
+        <w:ind w:left="6828" w:hanging="180"/>
+      </w:pPr>
+    </w:lvl>
+  </w:abstractNum>
+  <w:abstractNum w:abstractNumId="2" w15:restartNumberingAfterBreak="0">
+    <w:nsid w:val="5A565C18"/>
+    <w:multiLevelType w:val="hybridMultilevel"/>
+    <w:tmpl w:val="F3F48176"/>
+    <w:lvl w:ilvl="0" w:tplc="C1763CAC">
+      <w:start w:val="1"/>
+      <w:numFmt w:val="lowerLetter"/>
+      <w:lvlText w:val="%1)"/>
+      <w:lvlJc w:val="left"/>
+      <w:pPr>
+        <w:ind w:left="1068" w:hanging="360"/>
+      </w:pPr>
+      <w:rPr>
+        <w:rFonts w:hint="default"/>
+      </w:rPr>
+    </w:lvl>
+    <w:lvl w:ilvl="1" w:tplc="04160019" w:tentative="1">
+      <w:start w:val="1"/>
+      <w:numFmt w:val="lowerLetter"/>
+      <w:lvlText w:val="%2."/>
+      <w:lvlJc w:val="left"/>
+      <w:pPr>
+        <w:ind w:left="1788" w:hanging="360"/>
+      </w:pPr>
+    </w:lvl>
+    <w:lvl w:ilvl="2" w:tplc="0416001B" w:tentative="1">
+      <w:start w:val="1"/>
+      <w:numFmt w:val="lowerRoman"/>
+      <w:lvlText w:val="%3."/>
+      <w:lvlJc w:val="right"/>
+      <w:pPr>
+        <w:ind w:left="2508" w:hanging="180"/>
+      </w:pPr>
+    </w:lvl>
+    <w:lvl w:ilvl="3" w:tplc="0416000F" w:tentative="1">
+      <w:start w:val="1"/>
+      <w:numFmt w:val="decimal"/>
+      <w:lvlText w:val="%4."/>
+      <w:lvlJc w:val="left"/>
+      <w:pPr>
+        <w:ind w:left="3228" w:hanging="360"/>
+      </w:pPr>
+    </w:lvl>
+    <w:lvl w:ilvl="4" w:tplc="04160019" w:tentative="1">
+      <w:start w:val="1"/>
+      <w:numFmt w:val="lowerLetter"/>
+      <w:lvlText w:val="%5."/>
+      <w:lvlJc w:val="left"/>
+      <w:pPr>
+        <w:ind w:left="3948" w:hanging="360"/>
+      </w:pPr>
+    </w:lvl>
+    <w:lvl w:ilvl="5" w:tplc="0416001B" w:tentative="1">
+      <w:start w:val="1"/>
+      <w:numFmt w:val="lowerRoman"/>
+      <w:lvlText w:val="%6."/>
+      <w:lvlJc w:val="right"/>
+      <w:pPr>
+        <w:ind w:left="4668" w:hanging="180"/>
+      </w:pPr>
+    </w:lvl>
+    <w:lvl w:ilvl="6" w:tplc="0416000F" w:tentative="1">
+      <w:start w:val="1"/>
+      <w:numFmt w:val="decimal"/>
+      <w:lvlText w:val="%7."/>
+      <w:lvlJc w:val="left"/>
+      <w:pPr>
+        <w:ind w:left="5388" w:hanging="360"/>
+      </w:pPr>
+    </w:lvl>
+    <w:lvl w:ilvl="7" w:tplc="04160019" w:tentative="1">
+      <w:start w:val="1"/>
+      <w:numFmt w:val="lowerLetter"/>
+      <w:lvlText w:val="%8."/>
+      <w:lvlJc w:val="left"/>
+      <w:pPr>
+        <w:ind w:left="6108" w:hanging="360"/>
+      </w:pPr>
+    </w:lvl>
+    <w:lvl w:ilvl="8" w:tplc="0416001B" w:tentative="1">
+      <w:start w:val="1"/>
+      <w:numFmt w:val="lowerRoman"/>
+      <w:lvlText w:val="%9."/>
+      <w:lvlJc w:val="right"/>
+      <w:pPr>
+        <w:ind w:left="6828" w:hanging="180"/>
+      </w:pPr>
+    </w:lvl>
+  </w:abstractNum>
+  <w:abstractNum w:abstractNumId="3" w15:restartNumberingAfterBreak="0">
+    <w:nsid w:val="70605D14"/>
+    <w:multiLevelType w:val="hybridMultilevel"/>
+    <w:tmpl w:val="337EF8FE"/>
+    <w:lvl w:ilvl="0" w:tplc="04160013">
+      <w:start w:val="1"/>
+      <w:numFmt w:val="upperRoman"/>
+      <w:lvlText w:val="%1."/>
+      <w:lvlJc w:val="right"/>
+      <w:pPr>
+        <w:ind w:left="1428" w:hanging="360"/>
+      </w:pPr>
+    </w:lvl>
+    <w:lvl w:ilvl="1" w:tplc="04160019" w:tentative="1">
+      <w:start w:val="1"/>
+      <w:numFmt w:val="lowerLetter"/>
+      <w:lvlText w:val="%2."/>
+      <w:lvlJc w:val="left"/>
+      <w:pPr>
+        <w:ind w:left="2148" w:hanging="360"/>
+      </w:pPr>
+    </w:lvl>
+    <w:lvl w:ilvl="2" w:tplc="0416001B" w:tentative="1">
+      <w:start w:val="1"/>
+      <w:numFmt w:val="lowerRoman"/>
+      <w:lvlText w:val="%3."/>
+      <w:lvlJc w:val="right"/>
+      <w:pPr>
+        <w:ind w:left="2868" w:hanging="180"/>
+      </w:pPr>
+    </w:lvl>
+    <w:lvl w:ilvl="3" w:tplc="0416000F" w:tentative="1">
+      <w:start w:val="1"/>
+      <w:numFmt w:val="decimal"/>
+      <w:lvlText w:val="%4."/>
+      <w:lvlJc w:val="left"/>
+      <w:pPr>
+        <w:ind w:left="3588" w:hanging="360"/>
+      </w:pPr>
+    </w:lvl>
+    <w:lvl w:ilvl="4" w:tplc="04160019" w:tentative="1">
+      <w:start w:val="1"/>
+      <w:numFmt w:val="lowerLetter"/>
+      <w:lvlText w:val="%5."/>
+      <w:lvlJc w:val="left"/>
+      <w:pPr>
+        <w:ind w:left="4308" w:hanging="360"/>
+      </w:pPr>
+    </w:lvl>
+    <w:lvl w:ilvl="5" w:tplc="0416001B" w:tentative="1">
+      <w:start w:val="1"/>
+      <w:numFmt w:val="lowerRoman"/>
+      <w:lvlText w:val="%6."/>
+      <w:lvlJc w:val="right"/>
+      <w:pPr>
+        <w:ind w:left="5028" w:hanging="180"/>
+      </w:pPr>
+    </w:lvl>
+    <w:lvl w:ilvl="6" w:tplc="0416000F" w:tentative="1">
+      <w:start w:val="1"/>
+      <w:numFmt w:val="decimal"/>
+      <w:lvlText w:val="%7."/>
+      <w:lvlJc w:val="left"/>
+      <w:pPr>
+        <w:ind w:left="5748" w:hanging="360"/>
+      </w:pPr>
+    </w:lvl>
+    <w:lvl w:ilvl="7" w:tplc="04160019" w:tentative="1">
+      <w:start w:val="1"/>
+      <w:numFmt w:val="lowerLetter"/>
+      <w:lvlText w:val="%8."/>
+      <w:lvlJc w:val="left"/>
+      <w:pPr>
+        <w:ind w:left="6468" w:hanging="360"/>
+      </w:pPr>
+    </w:lvl>
+    <w:lvl w:ilvl="8" w:tplc="0416001B" w:tentative="1">
+      <w:start w:val="1"/>
+      <w:numFmt w:val="lowerRoman"/>
+      <w:lvlText w:val="%9."/>
+      <w:lvlJc w:val="right"/>
+      <w:pPr>
+        <w:ind w:left="7188" w:hanging="180"/>
+      </w:pPr>
+    </w:lvl>
+  </w:abstractNum>
+  <w:num w:numId="1">
+    <w:abstractNumId w:val="2"/>
+  </w:num>
+  <w:num w:numId="2">
+    <w:abstractNumId w:val="1"/>
+  </w:num>
+  <w:num w:numId="3">
+    <w:abstractNumId w:val="0"/>
+  </w:num>
+  <w:num w:numId="4">
+    <w:abstractNumId w:val="3"/>
+  </w:num>
+</w:numbering>
 </file>
 
 <file path=word/styles.xml><?xml version="1.0" encoding="utf-8"?>
@@ -1184,6 +2434,17 @@
       <w:lang w:eastAsia="zh-CN" w:bidi="hi-IN"/>
     </w:rPr>
   </w:style>
+  <w:style w:type="paragraph" w:styleId="PargrafodaLista">
+    <w:name w:val="List Paragraph"/>
+    <w:basedOn w:val="Normal"/>
+    <w:uiPriority w:val="34"/>
+    <w:qFormat/>
+    <w:rsid w:val="00945478"/>
+    <w:pPr>
+      <w:ind w:left="720"/>
+      <w:contextualSpacing/>
+    </w:pPr>
+  </w:style>
 </w:styles>
 </file>
 

</xml_diff>